<commit_message>
fix bug download form02
</commit_message>
<xml_diff>
--- a/src/lib/formToDocx/docTemplate/FM-ENG-GRD-02.docx
+++ b/src/lib/formToDocx/docTemplate/FM-ENG-GRD-02.docx
@@ -76,7 +76,6 @@
         </w:rPr>
         <w:t xml:space="preserve">  {</w:t>
       </w:r>
-      <w:proofErr w:type="spellStart"/>
       <w:r>
         <w:rPr>
           <w:rFonts w:ascii="TH SarabunPSK" w:hAnsi="TH SarabunPSK" w:cs="TH SarabunPSK"/>
@@ -86,7 +85,6 @@
         </w:rPr>
         <w:t>createdAt</w:t>
       </w:r>
-      <w:proofErr w:type="spellEnd"/>
       <w:r>
         <w:rPr>
           <w:rFonts w:ascii="TH SarabunPSK" w:hAnsi="TH SarabunPSK" w:cs="TH SarabunPSK"/>
@@ -185,7 +183,6 @@
         </w:rPr>
         <w:t>{</w:t>
       </w:r>
-      <w:proofErr w:type="spellStart"/>
       <w:r>
         <w:rPr>
           <w:rFonts w:ascii="TH SarabunPSK" w:hAnsi="TH SarabunPSK" w:cs="TH SarabunPSK"/>
@@ -195,7 +192,6 @@
         </w:rPr>
         <w:t>schoolName</w:t>
       </w:r>
-      <w:proofErr w:type="spellEnd"/>
       <w:r>
         <w:rPr>
           <w:rFonts w:ascii="TH SarabunPSK" w:hAnsi="TH SarabunPSK" w:cs="TH SarabunPSK"/>
@@ -242,7 +238,6 @@
         </w:rPr>
         <w:t>{</w:t>
       </w:r>
-      <w:proofErr w:type="spellStart"/>
       <w:r>
         <w:rPr>
           <w:rFonts w:ascii="TH SarabunPSK" w:hAnsi="TH SarabunPSK" w:cs="TH SarabunPSK"/>
@@ -252,7 +247,6 @@
         </w:rPr>
         <w:t>programNameTH</w:t>
       </w:r>
-      <w:proofErr w:type="spellEnd"/>
       <w:r>
         <w:rPr>
           <w:rFonts w:ascii="TH SarabunPSK" w:hAnsi="TH SarabunPSK" w:cs="TH SarabunPSK"/>
@@ -290,7 +284,6 @@
         </w:rPr>
         <w:t>{</w:t>
       </w:r>
-      <w:proofErr w:type="spellStart"/>
       <w:r>
         <w:rPr>
           <w:rFonts w:ascii="TH SarabunPSK" w:hAnsi="TH SarabunPSK" w:cs="TH SarabunPSK"/>
@@ -300,7 +293,6 @@
         </w:rPr>
         <w:t>programYear</w:t>
       </w:r>
-      <w:proofErr w:type="spellEnd"/>
       <w:r>
         <w:rPr>
           <w:rFonts w:ascii="TH SarabunPSK" w:hAnsi="TH SarabunPSK" w:cs="TH SarabunPSK"/>
@@ -487,7 +479,6 @@
         </w:rPr>
         <w:t xml:space="preserve">     {</w:t>
       </w:r>
-      <w:proofErr w:type="spellStart"/>
       <w:r>
         <w:rPr>
           <w:rFonts w:ascii="TH SarabunPSK" w:hAnsi="TH SarabunPSK" w:cs="TH SarabunPSK"/>
@@ -497,7 +488,6 @@
         </w:rPr>
         <w:t>academicYear</w:t>
       </w:r>
-      <w:proofErr w:type="spellEnd"/>
       <w:r>
         <w:rPr>
           <w:rFonts w:ascii="TH SarabunPSK" w:hAnsi="TH SarabunPSK" w:cs="TH SarabunPSK"/>
@@ -956,7 +946,6 @@
         </w:rPr>
         <w:t xml:space="preserve">     {</w:t>
       </w:r>
-      <w:proofErr w:type="spellStart"/>
       <w:r>
         <w:rPr>
           <w:rFonts w:ascii="TH SarabunPSK" w:hAnsi="TH SarabunPSK" w:cs="TH SarabunPSK"/>
@@ -966,7 +955,6 @@
         </w:rPr>
         <w:t>numberStudent</w:t>
       </w:r>
-      <w:proofErr w:type="spellEnd"/>
       <w:r>
         <w:rPr>
           <w:rFonts w:ascii="TH SarabunPSK" w:hAnsi="TH SarabunPSK" w:cs="TH SarabunPSK"/>
@@ -1028,7 +1016,6 @@
         </w:rPr>
         <w:t>} {</w:t>
       </w:r>
-      <w:proofErr w:type="spellStart"/>
       <w:r>
         <w:rPr>
           <w:rFonts w:ascii="TH SarabunPSK" w:hAnsi="TH SarabunPSK" w:cs="TH SarabunPSK"/>
@@ -1038,7 +1025,6 @@
         </w:rPr>
         <w:t>firstName</w:t>
       </w:r>
-      <w:proofErr w:type="spellEnd"/>
       <w:r>
         <w:rPr>
           <w:rFonts w:ascii="TH SarabunPSK" w:hAnsi="TH SarabunPSK" w:cs="TH SarabunPSK"/>
@@ -1048,7 +1034,6 @@
         </w:rPr>
         <w:t>}  {</w:t>
       </w:r>
-      <w:proofErr w:type="spellStart"/>
       <w:r>
         <w:rPr>
           <w:rFonts w:ascii="TH SarabunPSK" w:hAnsi="TH SarabunPSK" w:cs="TH SarabunPSK"/>
@@ -1058,7 +1043,6 @@
         </w:rPr>
         <w:t>lastName</w:t>
       </w:r>
-      <w:proofErr w:type="spellEnd"/>
       <w:r>
         <w:rPr>
           <w:rFonts w:ascii="TH SarabunPSK" w:hAnsi="TH SarabunPSK" w:cs="TH SarabunPSK"/>
@@ -1158,7 +1142,7 @@
           <w:szCs w:val="30"/>
           <w:u w:val="dotted" w:color="808080" w:themeColor="background1" w:themeShade="80"/>
         </w:rPr>
-        <w:tab/>
+        <w:t xml:space="preserve">       {times}</w:t>
       </w:r>
       <w:r>
         <w:rPr>
@@ -1205,27 +1189,7 @@
           <w:szCs w:val="30"/>
           <w:u w:val="dotted" w:color="808080" w:themeColor="background1" w:themeShade="80"/>
         </w:rPr>
-        <w:t>{</w:t>
-      </w:r>
-      <w:proofErr w:type="spellStart"/>
-      <w:r>
-        <w:rPr>
-          <w:rFonts w:ascii="TH SarabunPSK" w:hAnsi="TH SarabunPSK" w:cs="TH SarabunPSK"/>
-          <w:sz w:val="30"/>
-          <w:szCs w:val="30"/>
-          <w:u w:val="dotted" w:color="808080" w:themeColor="background1" w:themeShade="80"/>
-        </w:rPr>
-        <w:t>examDay</w:t>
-      </w:r>
-      <w:proofErr w:type="spellEnd"/>
-      <w:r>
-        <w:rPr>
-          <w:rFonts w:ascii="TH SarabunPSK" w:hAnsi="TH SarabunPSK" w:cs="TH SarabunPSK"/>
-          <w:sz w:val="30"/>
-          <w:szCs w:val="30"/>
-          <w:u w:val="dotted" w:color="808080" w:themeColor="background1" w:themeShade="80"/>
-        </w:rPr>
-        <w:t>}</w:t>
+        <w:t>{examDay}</w:t>
       </w:r>
       <w:r>
         <w:rPr>
@@ -1262,27 +1226,7 @@
           <w:szCs w:val="30"/>
           <w:u w:val="dotted" w:color="808080" w:themeColor="background1" w:themeShade="80"/>
         </w:rPr>
-        <w:t>{</w:t>
-      </w:r>
-      <w:proofErr w:type="spellStart"/>
-      <w:r>
-        <w:rPr>
-          <w:rFonts w:ascii="TH SarabunPSK" w:hAnsi="TH SarabunPSK" w:cs="TH SarabunPSK"/>
-          <w:sz w:val="30"/>
-          <w:szCs w:val="30"/>
-          <w:u w:val="dotted" w:color="808080" w:themeColor="background1" w:themeShade="80"/>
-        </w:rPr>
-        <w:t>examMonth</w:t>
-      </w:r>
-      <w:proofErr w:type="spellEnd"/>
-      <w:r>
-        <w:rPr>
-          <w:rFonts w:ascii="TH SarabunPSK" w:hAnsi="TH SarabunPSK" w:cs="TH SarabunPSK"/>
-          <w:sz w:val="30"/>
-          <w:szCs w:val="30"/>
-          <w:u w:val="dotted" w:color="808080" w:themeColor="background1" w:themeShade="80"/>
-        </w:rPr>
-        <w:t>}</w:t>
+        <w:t>{examMonth}</w:t>
       </w:r>
       <w:r>
         <w:rPr>
@@ -1329,7 +1273,6 @@
         </w:rPr>
         <w:t xml:space="preserve">  {</w:t>
       </w:r>
-      <w:proofErr w:type="spellStart"/>
       <w:r>
         <w:rPr>
           <w:rFonts w:ascii="TH SarabunPSK" w:hAnsi="TH SarabunPSK" w:cs="TH SarabunPSK"/>
@@ -1339,7 +1282,6 @@
         </w:rPr>
         <w:t>examYear</w:t>
       </w:r>
-      <w:proofErr w:type="spellEnd"/>
       <w:r>
         <w:rPr>
           <w:rFonts w:ascii="TH SarabunPSK" w:hAnsi="TH SarabunPSK" w:cs="TH SarabunPSK"/>
@@ -1399,6 +1341,7 @@
           <w:sz w:val="30"/>
           <w:szCs w:val="30"/>
           <w:u w:val="dotted"/>
+          <w:lang w:val="en-GB"/>
         </w:rPr>
       </w:pPr>
       <w:r>
@@ -1426,9 +1369,8 @@
           <w:sz w:val="30"/>
           <w:szCs w:val="30"/>
           <w:u w:val="dotted"/>
-          <w:cs/>
-        </w:rPr>
-        <w:tab/>
+        </w:rPr>
+        <w:t>{</w:t>
       </w:r>
       <w:r>
         <w:rPr>
@@ -1436,9 +1378,37 @@
           <w:sz w:val="30"/>
           <w:szCs w:val="30"/>
           <w:u w:val="dotted"/>
-          <w:cs/>
-        </w:rPr>
-        <w:tab/>
+        </w:rPr>
+        <w:t>IMAGE image(</w:t>
+      </w:r>
+      <w:r>
+        <w:rPr>
+          <w:rFonts w:ascii="TH SarabunPSK" w:hAnsi="TH SarabunPSK" w:cs="TH SarabunPSK"/>
+          <w:sz w:val="30"/>
+          <w:szCs w:val="30"/>
+          <w:u w:val="dotted"/>
+          <w:lang w:val="en-GB"/>
+        </w:rPr>
+        <w:t>headSignUrl</w:t>
+      </w:r>
+      <w:r>
+        <w:rPr>
+          <w:rFonts w:ascii="TH SarabunPSK" w:hAnsi="TH SarabunPSK" w:cs="TH SarabunPSK"/>
+          <w:sz w:val="30"/>
+          <w:szCs w:val="30"/>
+          <w:u w:val="dotted"/>
+          <w:lang w:val="en-GB"/>
+        </w:rPr>
+        <w:t>)</w:t>
+      </w:r>
+      <w:r>
+        <w:rPr>
+          <w:rFonts w:ascii="TH SarabunPSK" w:hAnsi="TH SarabunPSK" w:cs="TH SarabunPSK"/>
+          <w:sz w:val="30"/>
+          <w:szCs w:val="30"/>
+          <w:u w:val="dotted"/>
+        </w:rPr>
+        <w:t>}</w:t>
       </w:r>
       <w:r>
         <w:rPr>
@@ -1454,7 +1424,7 @@
     <w:p>
       <w:pPr>
         <w:spacing w:after="0" w:line="380" w:lineRule="exact"/>
-        <w:ind w:left="5670" w:right="-1"/>
+        <w:ind w:left="5103" w:right="-1" w:hanging="992"/>
         <w:jc w:val="center"/>
         <w:rPr>
           <w:rFonts w:ascii="TH SarabunPSK" w:hAnsi="TH SarabunPSK" w:cs="TH SarabunPSK"/>
@@ -1464,6 +1434,22 @@
       </w:pPr>
       <w:r>
         <w:rPr>
+          <w:rFonts w:ascii="TH SarabunPSK" w:hAnsi="TH SarabunPSK" w:cs="TH SarabunPSK"/>
+          <w:sz w:val="30"/>
+          <w:szCs w:val="30"/>
+        </w:rPr>
+        <w:tab/>
+      </w:r>
+      <w:r>
+        <w:rPr>
+          <w:rFonts w:ascii="TH SarabunPSK" w:hAnsi="TH SarabunPSK" w:cs="TH SarabunPSK"/>
+          <w:sz w:val="30"/>
+          <w:szCs w:val="30"/>
+        </w:rPr>
+        <w:tab/>
+      </w:r>
+      <w:r>
+        <w:rPr>
           <w:rFonts w:ascii="TH SarabunPSK" w:hAnsi="TH SarabunPSK" w:cs="TH SarabunPSK" w:hint="cs"/>
           <w:sz w:val="30"/>
           <w:szCs w:val="30"/>
@@ -1478,43 +1464,61 @@
           <w:szCs w:val="30"/>
           <w:u w:val="dotted" w:color="808080" w:themeColor="background1" w:themeShade="80"/>
         </w:rPr>
-        <w:tab/>
-      </w:r>
-      <w:r>
-        <w:rPr>
-          <w:rFonts w:ascii="TH SarabunPSK" w:hAnsi="TH SarabunPSK" w:cs="TH SarabunPSK"/>
-          <w:sz w:val="30"/>
-          <w:szCs w:val="30"/>
-          <w:u w:val="dotted" w:color="808080" w:themeColor="background1" w:themeShade="80"/>
-        </w:rPr>
-        <w:tab/>
-      </w:r>
-      <w:r>
-        <w:rPr>
-          <w:rFonts w:ascii="TH SarabunPSK" w:hAnsi="TH SarabunPSK" w:cs="TH SarabunPSK"/>
-          <w:sz w:val="30"/>
-          <w:szCs w:val="30"/>
-          <w:u w:val="dotted" w:color="808080" w:themeColor="background1" w:themeShade="80"/>
-        </w:rPr>
-        <w:tab/>
-      </w:r>
-      <w:r>
-        <w:rPr>
-          <w:rFonts w:ascii="TH SarabunPSK" w:hAnsi="TH SarabunPSK" w:cs="TH SarabunPSK"/>
-          <w:sz w:val="30"/>
-          <w:szCs w:val="30"/>
-          <w:u w:val="dotted" w:color="808080" w:themeColor="background1" w:themeShade="80"/>
-        </w:rPr>
-        <w:tab/>
-      </w:r>
-      <w:r>
-        <w:rPr>
-          <w:rFonts w:ascii="TH SarabunPSK" w:hAnsi="TH SarabunPSK" w:cs="TH SarabunPSK"/>
-          <w:sz w:val="30"/>
-          <w:szCs w:val="30"/>
-          <w:u w:val="dotted" w:color="808080" w:themeColor="background1" w:themeShade="80"/>
-        </w:rPr>
-        <w:tab/>
+        <w:t>{headP</w:t>
+      </w:r>
+      <w:r>
+        <w:rPr>
+          <w:rFonts w:ascii="TH SarabunPSK" w:hAnsi="TH SarabunPSK" w:cs="TH SarabunPSK"/>
+          <w:sz w:val="30"/>
+          <w:szCs w:val="30"/>
+          <w:u w:val="dotted" w:color="808080" w:themeColor="background1" w:themeShade="80"/>
+        </w:rPr>
+        <w:t>refix</w:t>
+      </w:r>
+      <w:r>
+        <w:rPr>
+          <w:rFonts w:ascii="TH SarabunPSK" w:hAnsi="TH SarabunPSK" w:cs="TH SarabunPSK"/>
+          <w:sz w:val="30"/>
+          <w:szCs w:val="30"/>
+          <w:u w:val="dotted" w:color="808080" w:themeColor="background1" w:themeShade="80"/>
+        </w:rPr>
+        <w:t>} {headF</w:t>
+      </w:r>
+      <w:r>
+        <w:rPr>
+          <w:rFonts w:ascii="TH SarabunPSK" w:hAnsi="TH SarabunPSK" w:cs="TH SarabunPSK"/>
+          <w:sz w:val="30"/>
+          <w:szCs w:val="30"/>
+          <w:u w:val="dotted" w:color="808080" w:themeColor="background1" w:themeShade="80"/>
+        </w:rPr>
+        <w:t>irstName</w:t>
+      </w:r>
+      <w:r>
+        <w:rPr>
+          <w:rFonts w:ascii="TH SarabunPSK" w:hAnsi="TH SarabunPSK" w:cs="TH SarabunPSK"/>
+          <w:sz w:val="30"/>
+          <w:szCs w:val="30"/>
+          <w:u w:val="dotted" w:color="808080" w:themeColor="background1" w:themeShade="80"/>
+        </w:rPr>
+        <w:t>}  {headL</w:t>
+      </w:r>
+      <w:r>
+        <w:rPr>
+          <w:rFonts w:ascii="TH SarabunPSK" w:hAnsi="TH SarabunPSK" w:cs="TH SarabunPSK"/>
+          <w:sz w:val="30"/>
+          <w:szCs w:val="30"/>
+          <w:u w:val="dotted" w:color="808080" w:themeColor="background1" w:themeShade="80"/>
+        </w:rPr>
+        <w:t>astName</w:t>
+      </w:r>
+      <w:r>
+        <w:rPr>
+          <w:rFonts w:ascii="TH SarabunPSK" w:hAnsi="TH SarabunPSK" w:cs="TH SarabunPSK"/>
+          <w:sz w:val="30"/>
+          <w:szCs w:val="30"/>
+          <w:u w:val="dotted" w:color="808080" w:themeColor="background1" w:themeShade="80"/>
+        </w:rPr>
+        <w:t>}</w:t>
       </w:r>
       <w:r>
         <w:rPr>
@@ -1529,8 +1533,8 @@
     <w:p>
       <w:pPr>
         <w:spacing w:after="0" w:line="380" w:lineRule="exact"/>
-        <w:ind w:left="5670" w:right="-1"/>
-        <w:jc w:val="center"/>
+        <w:ind w:left="5670" w:right="-1" w:firstLine="567"/>
+        <w:jc w:val="both"/>
         <w:rPr>
           <w:rFonts w:ascii="TH SarabunPSK" w:hAnsi="TH SarabunPSK" w:cs="TH SarabunPSK"/>
           <w:sz w:val="30"/>
@@ -1563,19 +1567,8 @@
           <w:sz w:val="30"/>
           <w:szCs w:val="30"/>
           <w:u w:val="dotted"/>
-          <w:cs/>
-        </w:rPr>
-        <w:tab/>
-      </w:r>
-      <w:r>
-        <w:rPr>
-          <w:rFonts w:ascii="TH SarabunPSK" w:hAnsi="TH SarabunPSK" w:cs="TH SarabunPSK"/>
-          <w:sz w:val="30"/>
-          <w:szCs w:val="30"/>
-          <w:u w:val="dotted"/>
-          <w:cs/>
-        </w:rPr>
-        <w:tab/>
+        </w:rPr>
+        <w:t>{headSchoolSchool}</w:t>
       </w:r>
       <w:r>
         <w:rPr>

</xml_diff>